<commit_message>
Work on Q Breakdown and Project Outline
</commit_message>
<xml_diff>
--- a/projects/AAR_final-project/Project Design Writeup and Approval Template.docx
+++ b/projects/AAR_final-project/Project Design Writeup and Approval Template.docx
@@ -31,169 +31,409 @@
     </w:p>
     <w:p/>
     <w:p>
-      <w:r>
+      <w:pPr>
+        <w:rPr>
+          <w:b/>
+          <w:sz w:val="32"/>
+        </w:rPr>
+      </w:pPr>
+      <w:r>
+        <w:rPr>
+          <w:b/>
+          <w:sz w:val="32"/>
+        </w:rPr>
         <w:t>### Project Problem and Hypothesis</w:t>
       </w:r>
     </w:p>
     <w:p>
       <w:r>
-        <w:t>* What's the project about? What problem are you solving?</w:t>
-      </w:r>
-    </w:p>
-    <w:p>
-      <w:r>
-        <w:t>* Where does this seem to reside as a machine learning problem? Are you predicting some continuous number, or predicting a binary value?</w:t>
-      </w:r>
-    </w:p>
-    <w:p>
-      <w:r>
-        <w:t>* What kind of impact do you think it could have?</w:t>
-      </w:r>
-    </w:p>
-    <w:p>
-      <w:r>
-        <w:t>* What do you think will have the most impact in predicting the value you are interested in solving for?</w:t>
-      </w:r>
-    </w:p>
-    <w:p/>
-    <w:p>
-      <w:r>
+        <w:t>I think there are many questions that could be addressed by this data.  Some examples:</w:t>
+      </w:r>
+    </w:p>
+    <w:p>
+      <w:pPr>
+        <w:pStyle w:val="ListParagraph"/>
+        <w:numPr>
+          <w:ilvl w:val="0"/>
+          <w:numId w:val="1"/>
+        </w:numPr>
+      </w:pPr>
+      <w:r>
+        <w:t xml:space="preserve">Classifying respondents as users of specific methods of entertainment consumption based on variables such as </w:t>
+      </w:r>
+    </w:p>
+    <w:p>
+      <w:pPr>
+        <w:pStyle w:val="ListParagraph"/>
+        <w:numPr>
+          <w:ilvl w:val="1"/>
+          <w:numId w:val="1"/>
+        </w:numPr>
+      </w:pPr>
+      <w:r>
+        <w:t xml:space="preserve">demographics, </w:t>
+      </w:r>
+    </w:p>
+    <w:p>
+      <w:pPr>
+        <w:pStyle w:val="ListParagraph"/>
+        <w:numPr>
+          <w:ilvl w:val="1"/>
+          <w:numId w:val="1"/>
+        </w:numPr>
+      </w:pPr>
+      <w:r>
+        <w:t xml:space="preserve">usage levels of other methods of consumption, </w:t>
+      </w:r>
+    </w:p>
+    <w:p>
+      <w:pPr>
+        <w:pStyle w:val="ListParagraph"/>
+        <w:numPr>
+          <w:ilvl w:val="1"/>
+          <w:numId w:val="1"/>
+        </w:numPr>
+      </w:pPr>
+      <w:r>
+        <w:t>ownership of hardware</w:t>
+      </w:r>
+    </w:p>
+    <w:p>
+      <w:pPr>
+        <w:pStyle w:val="ListParagraph"/>
+        <w:numPr>
+          <w:ilvl w:val="0"/>
+          <w:numId w:val="1"/>
+        </w:numPr>
+      </w:pPr>
+      <w:r>
+        <w:t>Predicting choice of method based on circumstances of the occasion, such as:</w:t>
+      </w:r>
+    </w:p>
+    <w:p>
+      <w:pPr>
+        <w:pStyle w:val="ListParagraph"/>
+        <w:numPr>
+          <w:ilvl w:val="1"/>
+          <w:numId w:val="1"/>
+        </w:numPr>
+      </w:pPr>
+      <w:r>
+        <w:t>Group or solo watching (including who is in group)</w:t>
+      </w:r>
+    </w:p>
+    <w:p>
+      <w:pPr>
+        <w:pStyle w:val="ListParagraph"/>
+        <w:numPr>
+          <w:ilvl w:val="1"/>
+          <w:numId w:val="1"/>
+        </w:numPr>
+      </w:pPr>
+      <w:r>
+        <w:t>Day of Week/ Time of day</w:t>
+      </w:r>
+    </w:p>
+    <w:p>
+      <w:pPr>
+        <w:pStyle w:val="ListParagraph"/>
+        <w:numPr>
+          <w:ilvl w:val="1"/>
+          <w:numId w:val="1"/>
+        </w:numPr>
+      </w:pPr>
+      <w:r>
+        <w:t>Location</w:t>
+      </w:r>
+    </w:p>
+    <w:p>
+      <w:pPr>
+        <w:pStyle w:val="ListParagraph"/>
+        <w:numPr>
+          <w:ilvl w:val="1"/>
+          <w:numId w:val="1"/>
+        </w:numPr>
+      </w:pPr>
+      <w:r>
+        <w:t>Other factors</w:t>
+      </w:r>
+    </w:p>
+    <w:p>
+      <w:pPr>
+        <w:pStyle w:val="ListParagraph"/>
+        <w:numPr>
+          <w:ilvl w:val="0"/>
+          <w:numId w:val="1"/>
+        </w:numPr>
+      </w:pPr>
+      <w:r>
+        <w:t xml:space="preserve">Predicting cable cord cutting </w:t>
+      </w:r>
+      <w:r>
+        <w:t xml:space="preserve">based on variables such as </w:t>
+      </w:r>
+    </w:p>
+    <w:p>
+      <w:pPr>
+        <w:pStyle w:val="ListParagraph"/>
+        <w:numPr>
+          <w:ilvl w:val="1"/>
+          <w:numId w:val="1"/>
+        </w:numPr>
+      </w:pPr>
+      <w:r>
+        <w:t xml:space="preserve">demographics, </w:t>
+      </w:r>
+    </w:p>
+    <w:p>
+      <w:pPr>
+        <w:pStyle w:val="ListParagraph"/>
+        <w:numPr>
+          <w:ilvl w:val="1"/>
+          <w:numId w:val="1"/>
+        </w:numPr>
+      </w:pPr>
+      <w:r>
+        <w:t xml:space="preserve">usage levels of other methods of consumption, </w:t>
+      </w:r>
+    </w:p>
+    <w:p>
+      <w:pPr>
+        <w:pStyle w:val="ListParagraph"/>
+        <w:numPr>
+          <w:ilvl w:val="1"/>
+          <w:numId w:val="1"/>
+        </w:numPr>
+      </w:pPr>
+      <w:r>
+        <w:t>ownership of hardware</w:t>
+      </w:r>
+    </w:p>
+    <w:p>
+      <w:pPr>
+        <w:pStyle w:val="ListParagraph"/>
+        <w:numPr>
+          <w:ilvl w:val="0"/>
+          <w:numId w:val="1"/>
+        </w:numPr>
+      </w:pPr>
+      <w:r>
+        <w:t xml:space="preserve">Predicting usage levels based on variables such as </w:t>
+      </w:r>
+    </w:p>
+    <w:p>
+      <w:pPr>
+        <w:pStyle w:val="ListParagraph"/>
+        <w:numPr>
+          <w:ilvl w:val="1"/>
+          <w:numId w:val="1"/>
+        </w:numPr>
+      </w:pPr>
+      <w:r>
+        <w:t xml:space="preserve">demographics, </w:t>
+      </w:r>
+    </w:p>
+    <w:p>
+      <w:pPr>
+        <w:pStyle w:val="ListParagraph"/>
+        <w:numPr>
+          <w:ilvl w:val="1"/>
+          <w:numId w:val="1"/>
+        </w:numPr>
+      </w:pPr>
+      <w:r>
+        <w:t xml:space="preserve">usage levels of other methods of consumption, </w:t>
+      </w:r>
+    </w:p>
+    <w:p>
+      <w:pPr>
+        <w:pStyle w:val="ListParagraph"/>
+        <w:numPr>
+          <w:ilvl w:val="1"/>
+          <w:numId w:val="1"/>
+        </w:numPr>
+      </w:pPr>
+      <w:r>
+        <w:t>ownership of hardware</w:t>
+      </w:r>
+    </w:p>
+    <w:p/>
+    <w:p>
+      <w:r>
+        <w:t>These are classification problems, except for #4.</w:t>
+      </w:r>
+    </w:p>
+    <w:p/>
+    <w:p>
+      <w:r>
+        <w:t xml:space="preserve">Having a clearer understanding of what motivates consumers to pick a certain method or to be heavy or light users would inform choices in advertising messages or media.  </w:t>
+      </w:r>
+    </w:p>
+    <w:p/>
+    <w:p>
+      <w:r>
+        <w:t>Conventional wisdom is pretty co</w:t>
+      </w:r>
+      <w:r>
+        <w:t xml:space="preserve">nvinced that demographics are the most important driver of entertainment consumption.  I'm hoping to find that something else is important.  </w:t>
+      </w:r>
+    </w:p>
+    <w:p/>
+    <w:p>
+      <w:pPr>
+        <w:rPr>
+          <w:b/>
+          <w:sz w:val="32"/>
+        </w:rPr>
+      </w:pPr>
+      <w:r>
+        <w:rPr>
+          <w:b/>
+          <w:sz w:val="32"/>
+        </w:rPr>
         <w:t>### Datasets</w:t>
       </w:r>
     </w:p>
     <w:p>
       <w:r>
-        <w:t>* Description of data set available, at the field level (see table)</w:t>
-      </w:r>
-    </w:p>
-    <w:p>
-      <w:r>
-        <w:t xml:space="preserve">* If from an API, include a sample return (this is usually included in API documentation!) (if doing this in markdown, use the </w:t>
-      </w:r>
-      <w:proofErr w:type="spellStart"/>
-      <w:r>
-        <w:t>javacription</w:t>
-      </w:r>
-      <w:proofErr w:type="spellEnd"/>
-      <w:r>
-        <w:t xml:space="preserve"> code tag)</w:t>
-      </w:r>
-    </w:p>
-    <w:p/>
-    <w:p>
-      <w:r>
+        <w:t>Survey data collected via online interviews conducted against a general population sample from a panel provider.  2364 interviews among general pop sample of Americans 12-74, with an augment of 340 respondents to fill out key usage segments (e.g., streamers, digital content buyers, etc.)</w:t>
+      </w:r>
+    </w:p>
+    <w:p/>
+    <w:p>
+      <w:r>
+        <w:t>Excel file with details of the questionnaire (Still working on it)</w:t>
+      </w:r>
+    </w:p>
+    <w:p/>
+    <w:p/>
+    <w:p>
+      <w:pPr>
+        <w:rPr>
+          <w:b/>
+          <w:sz w:val="32"/>
+        </w:rPr>
+      </w:pPr>
+      <w:r>
+        <w:rPr>
+          <w:b/>
+          <w:sz w:val="32"/>
+        </w:rPr>
+        <w:lastRenderedPageBreak/>
         <w:t>### Domain knowledge</w:t>
       </w:r>
     </w:p>
     <w:p>
       <w:r>
-        <w:t>* What experience do you already have around this area?</w:t>
-      </w:r>
-    </w:p>
-    <w:p>
-      <w:r>
-        <w:t>* Does it relate or help inform the project in any way?</w:t>
-      </w:r>
-    </w:p>
-    <w:p>
-      <w:r>
-        <w:t>* What other research efforts exist?</w:t>
-      </w:r>
-    </w:p>
-    <w:p>
-      <w:r>
-        <w:t xml:space="preserve">    * Use a quick Google search to see what approaches others have made, or talk with your colleagues if it is work related about previous attempts at similar problems.</w:t>
-      </w:r>
-    </w:p>
-    <w:p>
-      <w:r>
-        <w:t xml:space="preserve">    * This could even just be something like "the marketing team put together a forecast in excel that doesn't do well."</w:t>
-      </w:r>
-    </w:p>
-    <w:p>
-      <w:r>
-        <w:t xml:space="preserve">    * Include a benchmark, how other models have performed, even if you are unsure what the metric means.</w:t>
-      </w:r>
-    </w:p>
-    <w:p/>
-    <w:p>
-      <w:r>
+        <w:t>I have 20 years of experience with survey research in the entertainment space, with 6 years specifically working with home entertainment issues. My experience with the category will give me a better sense of when results "make sense" or not.</w:t>
+      </w:r>
+      <w:r>
+        <w:t xml:space="preserve">   </w:t>
+      </w:r>
+      <w:r>
+        <w:t>Our prior analysis of this data was very basic.  We didn't try to find any relationships within the data.</w:t>
+      </w:r>
+    </w:p>
+    <w:p/>
+    <w:p>
+      <w:r>
+        <w:t>I know that data science is being used for entertainment but it tends to be done within a company and results are not shared publicly</w:t>
+      </w:r>
+      <w:r>
+        <w:t>.</w:t>
+      </w:r>
+    </w:p>
+    <w:p/>
+    <w:p/>
+    <w:p>
+      <w:pPr>
+        <w:rPr>
+          <w:b/>
+          <w:sz w:val="32"/>
+        </w:rPr>
+      </w:pPr>
+      <w:r>
+        <w:rPr>
+          <w:b/>
+          <w:sz w:val="32"/>
+        </w:rPr>
         <w:t>### Project Concerns</w:t>
       </w:r>
     </w:p>
-    <w:p>
-      <w:r>
-        <w:t>* What questions do you have about your project? What are you not sure you quite yet understand? (The more honest you are about this, the easier your instructors can help).</w:t>
-      </w:r>
-    </w:p>
-    <w:p>
-      <w:r>
-        <w:t>* What are the assumptions and caveats to the problem?</w:t>
-      </w:r>
-    </w:p>
-    <w:p>
-      <w:r>
-        <w:t xml:space="preserve">    * What data do you not have access to but wish you had?</w:t>
-      </w:r>
-    </w:p>
-    <w:p>
-      <w:r>
-        <w:t xml:space="preserve">    * What is already implied about the observations in your data set? For example, if your primary data set is twitter data, it may not be representative of the whole sample (say, predicting who would win an election)</w:t>
-      </w:r>
-    </w:p>
-    <w:p>
-      <w:r>
-        <w:t>* What are the risks to the project?</w:t>
-      </w:r>
-    </w:p>
-    <w:p>
-      <w:r>
-        <w:t xml:space="preserve">    * What's the cost of your model being wrong? (What's the benefit of your model being right?)</w:t>
-      </w:r>
-    </w:p>
-    <w:p>
-      <w:r>
-        <w:t xml:space="preserve">    * Is any of the data incorrect? Could it be incorrect?</w:t>
-      </w:r>
-    </w:p>
-    <w:p/>
-    <w:p>
-      <w:r>
-        <w:t>### Outcomes</w:t>
-      </w:r>
-    </w:p>
-    <w:p>
-      <w:r>
-        <w:lastRenderedPageBreak/>
-        <w:t>* What do you expect the output to look like?</w:t>
-      </w:r>
-    </w:p>
-    <w:p>
-      <w:r>
-        <w:t>* What does your target audience expect the output to look like?</w:t>
-      </w:r>
-    </w:p>
-    <w:p>
-      <w:r>
-        <w:t>* What gain do you expect from your most important feature on its own?</w:t>
-      </w:r>
-    </w:p>
-    <w:p>
-      <w:r>
-        <w:t>* How complicated does your model have to be?</w:t>
-      </w:r>
-    </w:p>
-    <w:p>
-      <w:r>
-        <w:t>* How successful does your project have to be in order to be considered a "success"?</w:t>
-      </w:r>
-    </w:p>
-    <w:p>
-      <w:r>
-        <w:t>* What will you do if the project is a bust (this happens! but it shouldn't here)?</w:t>
-      </w:r>
+    <w:p/>
+    <w:p/>
+    <w:p>
       <w:bookmarkStart w:id="0" w:name="_GoBack"/>
       <w:bookmarkEnd w:id="0"/>
+      <w:r>
+        <w:t>* What questions do you have about your project? What are you not sure you quite yet understand? (The more honest you are about this, the easier your instructors can help).</w:t>
+      </w:r>
+    </w:p>
+    <w:p>
+      <w:r>
+        <w:t>* What are the assumptions and caveats to the problem?</w:t>
+      </w:r>
+    </w:p>
+    <w:p>
+      <w:r>
+        <w:t xml:space="preserve">    * What data do you not have access to but wish you had?</w:t>
+      </w:r>
+    </w:p>
+    <w:p>
+      <w:r>
+        <w:t xml:space="preserve">    * What is already implied about the observations in your data set? For example, if your primary data set is twitter data, it may not be representative of the whole sample (say, predicting who would win an election)</w:t>
+      </w:r>
+    </w:p>
+    <w:p>
+      <w:r>
+        <w:t>* What are the risks to the project?</w:t>
+      </w:r>
+    </w:p>
+    <w:p>
+      <w:r>
+        <w:t xml:space="preserve">    * What's the cost of your model being wrong? (What's the benefit of your model being right?)</w:t>
+      </w:r>
+    </w:p>
+    <w:p>
+      <w:r>
+        <w:t xml:space="preserve">    * Is any of the data incorrect? Could it be incorrect?</w:t>
+      </w:r>
+    </w:p>
+    <w:p/>
+    <w:p>
+      <w:r>
+        <w:t>### Outcomes</w:t>
+      </w:r>
+    </w:p>
+    <w:p>
+      <w:r>
+        <w:t>* What do you expect the output to look like?</w:t>
+      </w:r>
+    </w:p>
+    <w:p>
+      <w:r>
+        <w:t>* What does your target audience expect the output to look like?</w:t>
+      </w:r>
+    </w:p>
+    <w:p>
+      <w:r>
+        <w:t>* What gain do you expect from your most important feature on its own?</w:t>
+      </w:r>
+    </w:p>
+    <w:p>
+      <w:r>
+        <w:t>* How complicated does your model have to be?</w:t>
+      </w:r>
+    </w:p>
+    <w:p>
+      <w:r>
+        <w:t>* How successful does your project have to be in order to be considered a "success"?</w:t>
+      </w:r>
+    </w:p>
+    <w:p>
+      <w:r>
+        <w:t>* What will you do if the project is a bust (this happens! but it shouldn't here)?</w:t>
+      </w:r>
     </w:p>
     <w:sectPr>
       <w:pgSz w:w="12240" w:h="15840"/>
@@ -203,6 +443,127 @@
     </w:sectPr>
   </w:body>
 </w:document>
+</file>
+
+<file path=word/numbering.xml><?xml version="1.0" encoding="utf-8"?>
+<w:numbering xmlns:wpc="http://schemas.microsoft.com/office/word/2010/wordprocessingCanvas" xmlns:mc="http://schemas.openxmlformats.org/markup-compatibility/2006" xmlns:o="urn:schemas-microsoft-com:office:office" xmlns:r="http://schemas.openxmlformats.org/officeDocument/2006/relationships" xmlns:m="http://schemas.openxmlformats.org/officeDocument/2006/math" xmlns:v="urn:schemas-microsoft-com:vml" xmlns:wp14="http://schemas.microsoft.com/office/word/2010/wordprocessingDrawing" xmlns:wp="http://schemas.openxmlformats.org/drawingml/2006/wordprocessingDrawing" xmlns:w10="urn:schemas-microsoft-com:office:word" xmlns:w="http://schemas.openxmlformats.org/wordprocessingml/2006/main" xmlns:w14="http://schemas.microsoft.com/office/word/2010/wordml" xmlns:wpg="http://schemas.microsoft.com/office/word/2010/wordprocessingGroup" xmlns:wpi="http://schemas.microsoft.com/office/word/2010/wordprocessingInk" xmlns:wne="http://schemas.microsoft.com/office/word/2006/wordml" xmlns:wps="http://schemas.microsoft.com/office/word/2010/wordprocessingShape" mc:Ignorable="w14 wp14">
+  <w:abstractNum w:abstractNumId="0">
+    <w:nsid w:val="6D0A5B1D"/>
+    <w:multiLevelType w:val="hybridMultilevel"/>
+    <w:tmpl w:val="9D08D80A"/>
+    <w:lvl w:ilvl="0" w:tplc="0409000F">
+      <w:start w:val="1"/>
+      <w:numFmt w:val="decimal"/>
+      <w:lvlText w:val="%1."/>
+      <w:lvlJc w:val="left"/>
+      <w:pPr>
+        <w:ind w:left="720" w:hanging="360"/>
+      </w:pPr>
+      <w:rPr>
+        <w:rFonts w:hint="default"/>
+      </w:rPr>
+    </w:lvl>
+    <w:lvl w:ilvl="1" w:tplc="04090003">
+      <w:start w:val="1"/>
+      <w:numFmt w:val="bullet"/>
+      <w:lvlText w:val="o"/>
+      <w:lvlJc w:val="left"/>
+      <w:pPr>
+        <w:ind w:left="1440" w:hanging="360"/>
+      </w:pPr>
+      <w:rPr>
+        <w:rFonts w:ascii="Courier New" w:hAnsi="Courier New" w:cs="Courier New" w:hint="default"/>
+      </w:rPr>
+    </w:lvl>
+    <w:lvl w:ilvl="2" w:tplc="04090005" w:tentative="1">
+      <w:start w:val="1"/>
+      <w:numFmt w:val="bullet"/>
+      <w:lvlText w:val=""/>
+      <w:lvlJc w:val="left"/>
+      <w:pPr>
+        <w:ind w:left="2160" w:hanging="360"/>
+      </w:pPr>
+      <w:rPr>
+        <w:rFonts w:ascii="Wingdings" w:hAnsi="Wingdings" w:hint="default"/>
+      </w:rPr>
+    </w:lvl>
+    <w:lvl w:ilvl="3" w:tplc="04090001" w:tentative="1">
+      <w:start w:val="1"/>
+      <w:numFmt w:val="bullet"/>
+      <w:lvlText w:val=""/>
+      <w:lvlJc w:val="left"/>
+      <w:pPr>
+        <w:ind w:left="2880" w:hanging="360"/>
+      </w:pPr>
+      <w:rPr>
+        <w:rFonts w:ascii="Symbol" w:hAnsi="Symbol" w:hint="default"/>
+      </w:rPr>
+    </w:lvl>
+    <w:lvl w:ilvl="4" w:tplc="04090003" w:tentative="1">
+      <w:start w:val="1"/>
+      <w:numFmt w:val="bullet"/>
+      <w:lvlText w:val="o"/>
+      <w:lvlJc w:val="left"/>
+      <w:pPr>
+        <w:ind w:left="3600" w:hanging="360"/>
+      </w:pPr>
+      <w:rPr>
+        <w:rFonts w:ascii="Courier New" w:hAnsi="Courier New" w:cs="Courier New" w:hint="default"/>
+      </w:rPr>
+    </w:lvl>
+    <w:lvl w:ilvl="5" w:tplc="04090005" w:tentative="1">
+      <w:start w:val="1"/>
+      <w:numFmt w:val="bullet"/>
+      <w:lvlText w:val=""/>
+      <w:lvlJc w:val="left"/>
+      <w:pPr>
+        <w:ind w:left="4320" w:hanging="360"/>
+      </w:pPr>
+      <w:rPr>
+        <w:rFonts w:ascii="Wingdings" w:hAnsi="Wingdings" w:hint="default"/>
+      </w:rPr>
+    </w:lvl>
+    <w:lvl w:ilvl="6" w:tplc="04090001" w:tentative="1">
+      <w:start w:val="1"/>
+      <w:numFmt w:val="bullet"/>
+      <w:lvlText w:val=""/>
+      <w:lvlJc w:val="left"/>
+      <w:pPr>
+        <w:ind w:left="5040" w:hanging="360"/>
+      </w:pPr>
+      <w:rPr>
+        <w:rFonts w:ascii="Symbol" w:hAnsi="Symbol" w:hint="default"/>
+      </w:rPr>
+    </w:lvl>
+    <w:lvl w:ilvl="7" w:tplc="04090003" w:tentative="1">
+      <w:start w:val="1"/>
+      <w:numFmt w:val="bullet"/>
+      <w:lvlText w:val="o"/>
+      <w:lvlJc w:val="left"/>
+      <w:pPr>
+        <w:ind w:left="5760" w:hanging="360"/>
+      </w:pPr>
+      <w:rPr>
+        <w:rFonts w:ascii="Courier New" w:hAnsi="Courier New" w:cs="Courier New" w:hint="default"/>
+      </w:rPr>
+    </w:lvl>
+    <w:lvl w:ilvl="8" w:tplc="04090005" w:tentative="1">
+      <w:start w:val="1"/>
+      <w:numFmt w:val="bullet"/>
+      <w:lvlText w:val=""/>
+      <w:lvlJc w:val="left"/>
+      <w:pPr>
+        <w:ind w:left="6480" w:hanging="360"/>
+      </w:pPr>
+      <w:rPr>
+        <w:rFonts w:ascii="Wingdings" w:hAnsi="Wingdings" w:hint="default"/>
+      </w:rPr>
+    </w:lvl>
+  </w:abstractNum>
+  <w:num w:numId="1">
+    <w:abstractNumId w:val="0"/>
+  </w:num>
+</w:numbering>
 </file>
 
 <file path=word/styles.xml><?xml version="1.0" encoding="utf-8"?>
@@ -377,7 +738,6 @@
   <w:style w:type="character" w:default="1" w:styleId="DefaultParagraphFont">
     <w:name w:val="Default Paragraph Font"/>
     <w:uiPriority w:val="1"/>
-    <w:semiHidden/>
     <w:unhideWhenUsed/>
   </w:style>
   <w:style w:type="table" w:default="1" w:styleId="TableNormal">
@@ -413,6 +773,33 @@
     </w:pPr>
     <w:rPr>
       <w:sz w:val="22"/>
+    </w:rPr>
+  </w:style>
+  <w:style w:type="paragraph" w:styleId="BalloonText">
+    <w:name w:val="Balloon Text"/>
+    <w:basedOn w:val="Normal"/>
+    <w:link w:val="BalloonTextChar"/>
+    <w:uiPriority w:val="99"/>
+    <w:semiHidden/>
+    <w:unhideWhenUsed/>
+    <w:rsid w:val="00A90FA3"/>
+    <w:rPr>
+      <w:rFonts w:ascii="Tahoma" w:hAnsi="Tahoma" w:cs="Tahoma"/>
+      <w:sz w:val="16"/>
+      <w:szCs w:val="16"/>
+    </w:rPr>
+  </w:style>
+  <w:style w:type="character" w:customStyle="1" w:styleId="BalloonTextChar">
+    <w:name w:val="Balloon Text Char"/>
+    <w:basedOn w:val="DefaultParagraphFont"/>
+    <w:link w:val="BalloonText"/>
+    <w:uiPriority w:val="99"/>
+    <w:semiHidden/>
+    <w:rsid w:val="00A90FA3"/>
+    <w:rPr>
+      <w:rFonts w:ascii="Tahoma" w:hAnsi="Tahoma" w:cs="Tahoma"/>
+      <w:sz w:val="16"/>
+      <w:szCs w:val="16"/>
     </w:rPr>
   </w:style>
 </w:styles>
@@ -590,7 +977,6 @@
   <w:style w:type="character" w:default="1" w:styleId="DefaultParagraphFont">
     <w:name w:val="Default Paragraph Font"/>
     <w:uiPriority w:val="1"/>
-    <w:semiHidden/>
     <w:unhideWhenUsed/>
   </w:style>
   <w:style w:type="table" w:default="1" w:styleId="TableNormal">
@@ -626,6 +1012,33 @@
     </w:pPr>
     <w:rPr>
       <w:sz w:val="22"/>
+    </w:rPr>
+  </w:style>
+  <w:style w:type="paragraph" w:styleId="BalloonText">
+    <w:name w:val="Balloon Text"/>
+    <w:basedOn w:val="Normal"/>
+    <w:link w:val="BalloonTextChar"/>
+    <w:uiPriority w:val="99"/>
+    <w:semiHidden/>
+    <w:unhideWhenUsed/>
+    <w:rsid w:val="00A90FA3"/>
+    <w:rPr>
+      <w:rFonts w:ascii="Tahoma" w:hAnsi="Tahoma" w:cs="Tahoma"/>
+      <w:sz w:val="16"/>
+      <w:szCs w:val="16"/>
+    </w:rPr>
+  </w:style>
+  <w:style w:type="character" w:customStyle="1" w:styleId="BalloonTextChar">
+    <w:name w:val="Balloon Text Char"/>
+    <w:basedOn w:val="DefaultParagraphFont"/>
+    <w:link w:val="BalloonText"/>
+    <w:uiPriority w:val="99"/>
+    <w:semiHidden/>
+    <w:rsid w:val="00A90FA3"/>
+    <w:rPr>
+      <w:rFonts w:ascii="Tahoma" w:hAnsi="Tahoma" w:cs="Tahoma"/>
+      <w:sz w:val="16"/>
+      <w:szCs w:val="16"/>
     </w:rPr>
   </w:style>
 </w:styles>

</xml_diff>

<commit_message>
More work on Project Outline
</commit_message>
<xml_diff>
--- a/projects/AAR_final-project/Project Design Writeup and Approval Template.docx
+++ b/projects/AAR_final-project/Project Design Writeup and Approval Template.docx
@@ -328,7 +328,7 @@
         <w:t>I have 20 years of experience with survey research in the entertainment space, with 6 years specifically working with home entertainment issues. My experience with the category will give me a better sense of when results "make sense" or not.</w:t>
       </w:r>
       <w:r>
-        <w:t xml:space="preserve">   </w:t>
+        <w:t xml:space="preserve">  </w:t>
       </w:r>
       <w:r>
         <w:t>Our prior analysis of this data was very basic.  We didn't try to find any relationships within the data.</w:t>
@@ -361,39 +361,149 @@
       </w:r>
     </w:p>
     <w:p/>
-    <w:p/>
-    <w:p>
+    <w:p>
+      <w:pPr>
+        <w:rPr>
+          <w:i/>
+        </w:rPr>
+      </w:pPr>
+      <w:r>
+        <w:rPr>
+          <w:i/>
+        </w:rPr>
+        <w:t xml:space="preserve">* What questions do you have about your project? What are you not sure you quite yet understand? </w:t>
+      </w:r>
+    </w:p>
+    <w:p>
+      <w:pPr>
+        <w:ind w:left="720"/>
+      </w:pPr>
+      <w:r>
+        <w:t>I have so many variables that I'm afraid that using all of them to see which are important will take a long time and not checking all of them will mean that I could be missing something important.  Also, not sure which models would be most useful to apply.</w:t>
+      </w:r>
+    </w:p>
+    <w:p/>
+    <w:p>
+      <w:pPr>
+        <w:rPr>
+          <w:i/>
+        </w:rPr>
+      </w:pPr>
+      <w:r>
+        <w:rPr>
+          <w:i/>
+        </w:rPr>
+        <w:t>* What are the assumptions and caveats to the problem?</w:t>
+      </w:r>
+    </w:p>
+    <w:p>
+      <w:pPr>
+        <w:rPr>
+          <w:i/>
+        </w:rPr>
+      </w:pPr>
+      <w:r>
+        <w:rPr>
+          <w:i/>
+        </w:rPr>
+        <w:t xml:space="preserve">    * What data do you not have access to but wish you had?</w:t>
+      </w:r>
+    </w:p>
+    <w:p>
+      <w:pPr>
+        <w:rPr>
+          <w:i/>
+        </w:rPr>
+      </w:pPr>
+      <w:r>
+        <w:rPr>
+          <w:i/>
+        </w:rPr>
+        <w:t xml:space="preserve">    * What is already implied about the observations in your data set? </w:t>
+      </w:r>
+    </w:p>
+    <w:p>
+      <w:pPr>
+        <w:ind w:left="720"/>
+      </w:pPr>
+      <w:r>
+        <w:t xml:space="preserve">Everyone is tech savvy enough to have Internet and be willing to participate in survey panels.  There's some risk of response bias.  Possibly </w:t>
+      </w:r>
+    </w:p>
+    <w:p/>
+    <w:p>
+      <w:pPr>
+        <w:rPr>
+          <w:i/>
+        </w:rPr>
+      </w:pPr>
+      <w:r>
+        <w:rPr>
+          <w:i/>
+        </w:rPr>
+        <w:t>* What are the risks to the project?</w:t>
+      </w:r>
+    </w:p>
+    <w:p>
+      <w:pPr>
+        <w:rPr>
+          <w:i/>
+        </w:rPr>
+      </w:pPr>
+      <w:r>
+        <w:rPr>
+          <w:i/>
+        </w:rPr>
+        <w:t xml:space="preserve">    * What's the cost of your model being wrong? </w:t>
+      </w:r>
+    </w:p>
+    <w:p>
+      <w:pPr>
+        <w:ind w:left="720"/>
+      </w:pPr>
+      <w:r>
+        <w:t>Nothing really.  The industry will continue doing everything the way they've done it till now.</w:t>
+      </w:r>
+    </w:p>
+    <w:p>
+      <w:pPr>
+        <w:rPr>
+          <w:i/>
+        </w:rPr>
+      </w:pPr>
+      <w:r>
+        <w:rPr>
+          <w:i/>
+        </w:rPr>
+        <w:t xml:space="preserve">    * </w:t>
+      </w:r>
+      <w:r>
+        <w:rPr>
+          <w:i/>
+        </w:rPr>
+        <w:t>What's the ben</w:t>
+      </w:r>
+      <w:r>
+        <w:rPr>
+          <w:i/>
+        </w:rPr>
+        <w:t>efit of your model being right?</w:t>
+      </w:r>
+    </w:p>
+    <w:p>
+      <w:pPr>
+        <w:ind w:left="720"/>
+      </w:pPr>
+      <w:r>
+        <w:t>Better and cheaper targeti</w:t>
+      </w:r>
       <w:bookmarkStart w:id="0" w:name="_GoBack"/>
       <w:bookmarkEnd w:id="0"/>
       <w:r>
-        <w:t>* What questions do you have about your project? What are you not sure you quite yet understand? (The more honest you are about this, the easier your instructors can help).</w:t>
-      </w:r>
-    </w:p>
-    <w:p>
-      <w:r>
-        <w:t>* What are the assumptions and caveats to the problem?</w:t>
-      </w:r>
-    </w:p>
-    <w:p>
-      <w:r>
-        <w:t xml:space="preserve">    * What data do you not have access to but wish you had?</w:t>
-      </w:r>
-    </w:p>
-    <w:p>
-      <w:r>
-        <w:t xml:space="preserve">    * What is already implied about the observations in your data set? For example, if your primary data set is twitter data, it may not be representative of the whole sample (say, predicting who would win an election)</w:t>
-      </w:r>
-    </w:p>
-    <w:p>
-      <w:r>
-        <w:t>* What are the risks to the project?</w:t>
-      </w:r>
-    </w:p>
-    <w:p>
-      <w:r>
-        <w:t xml:space="preserve">    * What's the cost of your model being wrong? (What's the benefit of your model being right?)</w:t>
-      </w:r>
-    </w:p>
+        <w:t xml:space="preserve">ng and better messaging to consumers in terms of prompting them to use higher margin consumption options. </w:t>
+      </w:r>
+    </w:p>
+    <w:p/>
     <w:p>
       <w:r>
         <w:t xml:space="preserve">    * Is any of the data incorrect? Could it be incorrect?</w:t>
@@ -738,6 +848,7 @@
   <w:style w:type="character" w:default="1" w:styleId="DefaultParagraphFont">
     <w:name w:val="Default Paragraph Font"/>
     <w:uiPriority w:val="1"/>
+    <w:semiHidden/>
     <w:unhideWhenUsed/>
   </w:style>
   <w:style w:type="table" w:default="1" w:styleId="TableNormal">
@@ -977,6 +1088,7 @@
   <w:style w:type="character" w:default="1" w:styleId="DefaultParagraphFont">
     <w:name w:val="Default Paragraph Font"/>
     <w:uiPriority w:val="1"/>
+    <w:semiHidden/>
     <w:unhideWhenUsed/>
   </w:style>
   <w:style w:type="table" w:default="1" w:styleId="TableNormal">

</xml_diff>